<commit_message>
updated the final review test and answers
</commit_message>
<xml_diff>
--- a/Recitation_12_7th_Dec_2018/final_review_test.docx
+++ b/Recitation_12_7th_Dec_2018/final_review_test.docx
@@ -27,8 +27,6 @@
         </w:rPr>
         <w:t>Review Exam</w:t>
       </w:r>
-      <w:bookmarkStart w:id="0" w:name="_GoBack"/>
-      <w:bookmarkEnd w:id="0"/>
     </w:p>
     <w:p/>
     <w:p>
@@ -412,7 +410,15 @@
         <w:t xml:space="preserve">1.d) Create an </w:t>
       </w:r>
       <w:r>
-        <w:t>array of prefix sums (successive summations) similar to the following output:</w:t>
+        <w:t>array of prefix sums (successive summations)</w:t>
+      </w:r>
+      <w:r>
+        <w:t xml:space="preserve"> for the sizes</w:t>
+      </w:r>
+      <w:bookmarkStart w:id="0" w:name="_GoBack"/>
+      <w:bookmarkEnd w:id="0"/>
+      <w:r>
+        <w:t xml:space="preserve"> similar to the following output:</w:t>
       </w:r>
     </w:p>
     <w:p/>
@@ -1454,16 +1460,7 @@
         <w:t>2</w:t>
       </w:r>
       <w:r>
-        <w:t xml:space="preserve">.b.ii) </w:t>
-      </w:r>
-      <w:r>
-        <w:t xml:space="preserve">If request method is of type </w:t>
-      </w:r>
-      <w:r>
-        <w:t>POST</w:t>
-      </w:r>
-      <w:r>
-        <w:t>:</w:t>
+        <w:t>.b.ii) If request method is of type POST:</w:t>
       </w:r>
     </w:p>
     <w:p/>
@@ -1854,10 +1851,7 @@
         </w:numPr>
       </w:pPr>
       <w:r>
-        <w:t xml:space="preserve">Which of the following </w:t>
-      </w:r>
-      <w:r>
-        <w:t xml:space="preserve">is true about </w:t>
+        <w:t xml:space="preserve">Which of the following is true about </w:t>
       </w:r>
       <w:proofErr w:type="gramStart"/>
       <w:r>
@@ -1871,13 +1865,7 @@
         <w:ind w:left="720"/>
       </w:pPr>
       <w:r>
-        <w:t xml:space="preserve">A </w:t>
-      </w:r>
-      <w:r>
-        <w:t>–</w:t>
-      </w:r>
-      <w:r>
-        <w:t xml:space="preserve"> Both Server and Client should be able to understand and utilize the representation format of the resource.</w:t>
+        <w:t>A – Both Server and Client should be able to understand and utilize the representation format of the resource.</w:t>
       </w:r>
     </w:p>
     <w:p>
@@ -1890,13 +1878,7 @@
         <w:ind w:left="720"/>
       </w:pPr>
       <w:r>
-        <w:t xml:space="preserve">B </w:t>
-      </w:r>
-      <w:r>
-        <w:t>–</w:t>
-      </w:r>
-      <w:r>
-        <w:t xml:space="preserve"> Format should be able to represent a resource completely. For example, a resource can contain another resource. Format should be able to represent simple as well as complex structures of resources.</w:t>
+        <w:t>B – Format should be able to represent a resource completely. For example, a resource can contain another resource. Format should be able to represent simple as well as complex structures of resources.</w:t>
       </w:r>
     </w:p>
     <w:p>
@@ -1909,13 +1891,7 @@
         <w:ind w:left="720"/>
       </w:pPr>
       <w:r>
-        <w:t xml:space="preserve">C </w:t>
-      </w:r>
-      <w:r>
-        <w:t xml:space="preserve">– </w:t>
-      </w:r>
-      <w:r>
-        <w:t>A resource can have a linkage to another resource, a format should be able to handles such situations.</w:t>
+        <w:t>C – A resource can have a linkage to another resource, a format should be able to handles such situations.</w:t>
       </w:r>
     </w:p>
     <w:p>
@@ -1928,19 +1904,7 @@
         <w:ind w:left="720"/>
       </w:pPr>
       <w:r>
-        <w:t xml:space="preserve">D </w:t>
-      </w:r>
-      <w:r>
-        <w:t>–</w:t>
-      </w:r>
-      <w:r>
-        <w:t xml:space="preserve"> </w:t>
-      </w:r>
-      <w:r>
-        <w:t>All of the above</w:t>
-      </w:r>
-      <w:r>
-        <w:t>.</w:t>
+        <w:t>D – All of the above.</w:t>
       </w:r>
     </w:p>
     <w:p>
@@ -2150,13 +2114,7 @@
         </w:numPr>
       </w:pPr>
       <w:r>
-        <w:t>You are creating a</w:t>
-      </w:r>
-      <w:r>
-        <w:t xml:space="preserve"> </w:t>
-      </w:r>
-      <w:r>
-        <w:t>web application that will be accessed by a large number of traditional consumers. If you need to be able to access state information on the client side in JavaScript, where can you store it? (Choose all that apply.)</w:t>
+        <w:t>You are creating a web application that will be accessed by a large number of traditional consumers. If you need to be able to access state information on the client side in JavaScript, where can you store it? (Choose all that apply.)</w:t>
       </w:r>
     </w:p>
     <w:p/>
@@ -2995,15 +2953,7 @@
           <w:color w:val="FF0000"/>
           <w:u w:val="single"/>
         </w:rPr>
-        <w:t>5</w:t>
-      </w:r>
-      <w:r>
-        <w:rPr>
-          <w:b/>
-          <w:color w:val="FF0000"/>
-          <w:u w:val="single"/>
-        </w:rPr>
-        <w:t>b</w:t>
+        <w:t>5b</w:t>
       </w:r>
       <w:r>
         <w:rPr>

</xml_diff>